<commit_message>
primeros 20 casos eliminados
</commit_message>
<xml_diff>
--- a/4_datasets/6. datos secretaria de salud/preprocesamiento_datos_secretaria_de_salud.docx
+++ b/4_datasets/6. datos secretaria de salud/preprocesamiento_datos_secretaria_de_salud.docx
@@ -66,7 +66,25 @@
           <w:b/>
           <w:bCs/>
         </w:rPr>
-        <w:t xml:space="preserve"> la lista de criterios para establecer que los casos son diferentes</w:t>
+        <w:t xml:space="preserve"> la lista de criterios para establecer que los casos </w:t>
+      </w:r>
+    </w:p>
+    <w:p>
+      <w:pPr>
+        <w:pStyle w:val="Normal"/>
+        <w:bidi w:val="0"/>
+        <w:jc w:val="start"/>
+        <w:rPr>
+          <w:b/>
+          <w:bCs/>
+        </w:rPr>
+      </w:pPr>
+      <w:r>
+        <w:rPr>
+          <w:b/>
+          <w:bCs/>
+        </w:rPr>
+        <w:t>son diferentes</w:t>
       </w:r>
     </w:p>
     <w:p>
@@ -126,6 +144,151 @@
           <w:b/>
           <w:bCs/>
         </w:rPr>
+        <w:t>2.</w:t>
+      </w:r>
+    </w:p>
+    <w:p>
+      <w:pPr>
+        <w:pStyle w:val="Normal"/>
+        <w:bidi w:val="0"/>
+        <w:jc w:val="start"/>
+        <w:rPr>
+          <w:b/>
+          <w:bCs/>
+        </w:rPr>
+      </w:pPr>
+      <w:r>
+        <w:rPr>
+          <w:b/>
+          <w:bCs/>
+        </w:rPr>
+      </w:r>
+    </w:p>
+    <w:p>
+      <w:pPr>
+        <w:pStyle w:val="Normal"/>
+        <w:bidi w:val="0"/>
+        <w:jc w:val="start"/>
+        <w:rPr>
+          <w:b/>
+          <w:bCs/>
+        </w:rPr>
+      </w:pPr>
+      <w:r>
+        <w:rPr>
+          <w:b/>
+          <w:bCs/>
+        </w:rPr>
+      </w:r>
+    </w:p>
+    <w:p>
+      <w:pPr>
+        <w:pStyle w:val="Normal"/>
+        <w:bidi w:val="0"/>
+        <w:jc w:val="start"/>
+        <w:rPr>
+          <w:b/>
+          <w:bCs/>
+        </w:rPr>
+      </w:pPr>
+      <w:r>
+        <w:rPr>
+          <w:b/>
+          <w:bCs/>
+        </w:rPr>
+        <w:t>Establec</w:t>
+      </w:r>
+      <w:r>
+        <w:rPr>
+          <w:b/>
+          <w:bCs/>
+        </w:rPr>
+        <w:t>imiento de</w:t>
+      </w:r>
+      <w:r>
+        <w:rPr>
+          <w:b/>
+          <w:bCs/>
+        </w:rPr>
+        <w:t xml:space="preserve"> la lista de criterios para establecer que los casos </w:t>
+      </w:r>
+    </w:p>
+    <w:p>
+      <w:pPr>
+        <w:pStyle w:val="Normal"/>
+        <w:bidi w:val="0"/>
+        <w:jc w:val="start"/>
+        <w:rPr>
+          <w:b/>
+          <w:bCs/>
+        </w:rPr>
+      </w:pPr>
+      <w:r>
+        <w:rPr>
+          <w:b/>
+          <w:bCs/>
+        </w:rPr>
+        <w:t xml:space="preserve">son </w:t>
+      </w:r>
+      <w:r>
+        <w:rPr>
+          <w:b/>
+          <w:bCs/>
+        </w:rPr>
+        <w:t>iguales</w:t>
+      </w:r>
+    </w:p>
+    <w:p>
+      <w:pPr>
+        <w:pStyle w:val="Normal"/>
+        <w:bidi w:val="0"/>
+        <w:jc w:val="start"/>
+        <w:rPr>
+          <w:b/>
+          <w:bCs/>
+        </w:rPr>
+      </w:pPr>
+      <w:r>
+        <w:rPr>
+          <w:b/>
+          <w:bCs/>
+        </w:rPr>
+      </w:r>
+    </w:p>
+    <w:p>
+      <w:pPr>
+        <w:pStyle w:val="Normal"/>
+        <w:bidi w:val="0"/>
+        <w:jc w:val="start"/>
+        <w:rPr>
+          <w:b w:val="false"/>
+          <w:bCs w:val="false"/>
+        </w:rPr>
+      </w:pPr>
+      <w:r>
+        <w:rPr>
+          <w:b w:val="false"/>
+          <w:bCs w:val="false"/>
+        </w:rPr>
+        <w:t xml:space="preserve">fec_not, semana, año, edad_, nombre_nacionalidad, sexo_, </w:t>
+      </w:r>
+    </w:p>
+    <w:p>
+      <w:pPr>
+        <w:pStyle w:val="Normal"/>
+        <w:bidi w:val="0"/>
+        <w:jc w:val="start"/>
+        <w:rPr>
+          <w:b w:val="false"/>
+          <w:bCs w:val="false"/>
+        </w:rPr>
+      </w:pPr>
+      <w:r>
+        <w:rPr>
+          <w:b w:val="false"/>
+          <w:bCs w:val="false"/>
+        </w:rPr>
+        <w:t>localidad_, vereda_, bar_ver_, dir_res_, fec_con_, ini_sin_, fec_hos_, telefono_, fecha_nto_</w:t>
       </w:r>
     </w:p>
     <w:sectPr>

</xml_diff>

<commit_message>
lista de los nombres correctos de los barrios
</commit_message>
<xml_diff>
--- a/4_datasets/6. datos secretaria de salud/preprocesamiento_datos_secretaria_de_salud.docx
+++ b/4_datasets/6. datos secretaria de salud/preprocesamiento_datos_secretaria_de_salud.docx
@@ -289,6 +289,75 @@
           <w:bCs w:val="false"/>
         </w:rPr>
         <w:t>localidad_, vereda_, bar_ver_, dir_res_, fec_con_, ini_sin_, fec_hos_, telefono_, fecha_nto_</w:t>
+      </w:r>
+    </w:p>
+    <w:p>
+      <w:pPr>
+        <w:pStyle w:val="Normal"/>
+        <w:bidi w:val="0"/>
+        <w:jc w:val="start"/>
+        <w:rPr>
+          <w:b w:val="false"/>
+          <w:bCs w:val="false"/>
+        </w:rPr>
+      </w:pPr>
+      <w:r>
+        <w:rPr>
+          <w:b w:val="false"/>
+          <w:bCs w:val="false"/>
+        </w:rPr>
+      </w:r>
+    </w:p>
+    <w:p>
+      <w:pPr>
+        <w:pStyle w:val="Normal"/>
+        <w:bidi w:val="0"/>
+        <w:jc w:val="start"/>
+        <w:rPr>
+          <w:b w:val="false"/>
+          <w:bCs w:val="false"/>
+        </w:rPr>
+      </w:pPr>
+      <w:r>
+        <w:rPr>
+          <w:b w:val="false"/>
+          <w:bCs w:val="false"/>
+        </w:rPr>
+        <w:t xml:space="preserve">Acuerdo para llamar a los barrios. </w:t>
+      </w:r>
+    </w:p>
+    <w:p>
+      <w:pPr>
+        <w:pStyle w:val="Normal"/>
+        <w:bidi w:val="0"/>
+        <w:jc w:val="start"/>
+        <w:rPr>
+          <w:b w:val="false"/>
+          <w:bCs w:val="false"/>
+        </w:rPr>
+      </w:pPr>
+      <w:r>
+        <w:rPr>
+          <w:b w:val="false"/>
+          <w:bCs w:val="false"/>
+        </w:rPr>
+      </w:r>
+    </w:p>
+    <w:p>
+      <w:pPr>
+        <w:pStyle w:val="Normal"/>
+        <w:bidi w:val="0"/>
+        <w:jc w:val="start"/>
+        <w:rPr>
+          <w:b w:val="false"/>
+          <w:bCs w:val="false"/>
+        </w:rPr>
+      </w:pPr>
+      <w:r>
+        <w:rPr>
+          <w:b w:val="false"/>
+          <w:bCs w:val="false"/>
+        </w:rPr>
       </w:r>
     </w:p>
     <w:sectPr>

</xml_diff>

<commit_message>
29 de agosto 5
</commit_message>
<xml_diff>
--- a/4_datasets/6. datos secretaria de salud/preprocesamiento_datos_secretaria_de_salud.docx
+++ b/4_datasets/6. datos secretaria de salud/preprocesamiento_datos_secretaria_de_salud.docx
@@ -314,14 +314,14 @@
         <w:bidi w:val="0"/>
         <w:jc w:val="start"/>
         <w:rPr>
-          <w:b w:val="false"/>
-          <w:bCs w:val="false"/>
-        </w:rPr>
-      </w:pPr>
-      <w:r>
-        <w:rPr>
-          <w:b w:val="false"/>
-          <w:bCs w:val="false"/>
+          <w:b/>
+          <w:bCs/>
+        </w:rPr>
+      </w:pPr>
+      <w:r>
+        <w:rPr>
+          <w:b/>
+          <w:bCs/>
         </w:rPr>
         <w:t xml:space="preserve">Acuerdo para llamar a los barrios. </w:t>
       </w:r>
@@ -358,6 +358,7 @@
           <w:b w:val="false"/>
           <w:bCs w:val="false"/>
         </w:rPr>
+        <w:t>P</w:t>
       </w:r>
     </w:p>
     <w:sectPr>

</xml_diff>